<commit_message>
Work on my desktop
</commit_message>
<xml_diff>
--- a/Assets/Materials/Startup_package/project_plan.docx
+++ b/Assets/Materials/Startup_package/project_plan.docx
@@ -50,33 +50,8 @@
           <w:b/>
           <w:sz w:val="28"/>
         </w:rPr>
-        <w:t xml:space="preserve">Representation learning of multimodal data using </w:t>
-      </w:r>
-      <w:proofErr w:type="spellStart"/>
-      <w:r>
-        <w:rPr>
-          <w:b/>
-          <w:sz w:val="28"/>
-        </w:rPr>
-        <w:t>multiview</w:t>
-      </w:r>
-      <w:proofErr w:type="spellEnd"/>
-      <w:r>
-        <w:rPr>
-          <w:b/>
-          <w:sz w:val="28"/>
-        </w:rPr>
-        <w:t xml:space="preserve"> machine </w:t>
-      </w:r>
-      <w:proofErr w:type="gramStart"/>
-      <w:r>
-        <w:rPr>
-          <w:b/>
-          <w:sz w:val="28"/>
-        </w:rPr>
-        <w:t>learning</w:t>
-      </w:r>
-      <w:proofErr w:type="gramEnd"/>
+        <w:t>Representation learning of multimodal data using multiview machine learning</w:t>
+      </w:r>
     </w:p>
     <w:p>
       <w:pPr>
@@ -100,79 +75,7 @@
           <w:sz w:val="28"/>
           <w:lang w:val="en-GB"/>
         </w:rPr>
-        <w:t xml:space="preserve"> Representation learning </w:t>
-      </w:r>
-      <w:proofErr w:type="spellStart"/>
-      <w:r>
-        <w:rPr>
-          <w:b/>
-          <w:sz w:val="28"/>
-          <w:lang w:val="en-GB"/>
-        </w:rPr>
-        <w:t>af</w:t>
-      </w:r>
-      <w:proofErr w:type="spellEnd"/>
-      <w:r>
-        <w:rPr>
-          <w:b/>
-          <w:sz w:val="28"/>
-          <w:lang w:val="en-GB"/>
-        </w:rPr>
-        <w:t xml:space="preserve"> multimodal data </w:t>
-      </w:r>
-      <w:proofErr w:type="spellStart"/>
-      <w:r>
-        <w:rPr>
-          <w:b/>
-          <w:sz w:val="28"/>
-          <w:lang w:val="en-GB"/>
-        </w:rPr>
-        <w:t>ved</w:t>
-      </w:r>
-      <w:proofErr w:type="spellEnd"/>
-      <w:r>
-        <w:rPr>
-          <w:b/>
-          <w:sz w:val="28"/>
-          <w:lang w:val="en-GB"/>
-        </w:rPr>
-        <w:t xml:space="preserve"> </w:t>
-      </w:r>
-      <w:proofErr w:type="spellStart"/>
-      <w:r>
-        <w:rPr>
-          <w:b/>
-          <w:sz w:val="28"/>
-          <w:lang w:val="en-GB"/>
-        </w:rPr>
-        <w:t>brug</w:t>
-      </w:r>
-      <w:proofErr w:type="spellEnd"/>
-      <w:r>
-        <w:rPr>
-          <w:b/>
-          <w:sz w:val="28"/>
-          <w:lang w:val="en-GB"/>
-        </w:rPr>
-        <w:t xml:space="preserve"> </w:t>
-      </w:r>
-      <w:proofErr w:type="spellStart"/>
-      <w:r>
-        <w:rPr>
-          <w:b/>
-          <w:sz w:val="28"/>
-          <w:lang w:val="en-GB"/>
-        </w:rPr>
-        <w:t>af</w:t>
-      </w:r>
-      <w:proofErr w:type="spellEnd"/>
-      <w:r>
-        <w:rPr>
-          <w:b/>
-          <w:sz w:val="28"/>
-          <w:lang w:val="en-GB"/>
-        </w:rPr>
-        <w:t xml:space="preserve"> Multiview machine learning</w:t>
+        <w:t xml:space="preserve"> Representation learning af multimodal data ved brug af Multiview machine learning</w:t>
       </w:r>
       <w:r>
         <w:rPr>
@@ -305,15 +208,7 @@
         </w:r>
       </w:hyperlink>
       <w:r>
-        <w:t xml:space="preserve">), Thea </w:t>
-      </w:r>
-      <w:proofErr w:type="spellStart"/>
-      <w:r>
-        <w:t>Brüsch</w:t>
-      </w:r>
-      <w:proofErr w:type="spellEnd"/>
-      <w:r>
-        <w:t xml:space="preserve"> (theb@dtu.dk)</w:t>
+        <w:t>), Thea Brüsch (theb@dtu.dk)</w:t>
       </w:r>
     </w:p>
     <w:p>
@@ -347,35 +242,7 @@
         <w:rPr>
           <w:bCs/>
         </w:rPr>
-        <w:t xml:space="preserve">As data collection becomes increasingly automatic and more complex, methods of utilizing the data must evolve as well. Learning from multiple representations of the same data with </w:t>
-      </w:r>
-      <w:proofErr w:type="spellStart"/>
-      <w:r>
-        <w:rPr>
-          <w:bCs/>
-        </w:rPr>
-        <w:t>multiview</w:t>
-      </w:r>
-      <w:proofErr w:type="spellEnd"/>
-      <w:r>
-        <w:rPr>
-          <w:bCs/>
-        </w:rPr>
-        <w:t xml:space="preserve"> machine learning is a way of taking advantage of the abundance of data generated. This project focuses on training a classification model from ECG data and text descriptions of the same patients to increase classification accuracy. The project will be based on a current state-of-the-art model and aims at reproducing the model’s results and </w:t>
-      </w:r>
-      <w:proofErr w:type="gramStart"/>
-      <w:r>
-        <w:rPr>
-          <w:bCs/>
-        </w:rPr>
-        <w:t>apply</w:t>
-      </w:r>
-      <w:proofErr w:type="gramEnd"/>
-      <w:r>
-        <w:rPr>
-          <w:bCs/>
-        </w:rPr>
-        <w:t xml:space="preserve"> it to new data and test the effectiveness of using other methods for pre-processing data before t</w:t>
+        <w:t>As data collection becomes increasingly automatic and more complex, methods of utilizing the data must evolve as well. Learning from multiple representations of the same data with multiview machine learning is a way of taking advantage of the abundance of data generated. This project focuses on training a classification model from ECG data and text descriptions of the same patients to increase classification accuracy. The project will be based on a current state-of-the-art model and aims at reproducing the model’s results and apply it to new data and test the effectiveness of using other methods for pre-processing data before t</w:t>
       </w:r>
       <w:r>
         <w:rPr>
@@ -434,21 +301,235 @@
         <w:rPr>
           <w:bCs/>
         </w:rPr>
-        <w:t xml:space="preserve">Throughout the project: Writing the thesis continually throughout the project duration </w:t>
-      </w:r>
-      <w:proofErr w:type="gramStart"/>
-      <w:r>
-        <w:rPr>
+        <w:t>Throughout the project: Writing the thesis continually throughout the project duration for keeping up to date with current work and progress.</w:t>
+      </w:r>
+    </w:p>
+    <w:p>
+      <w:pPr>
+        <w:ind w:left="1304" w:hanging="1304"/>
+        <w:rPr>
+          <w:u w:val="single"/>
+        </w:rPr>
+      </w:pPr>
+      <w:r>
+        <w:rPr>
+          <w:u w:val="single"/>
+        </w:rPr>
+        <w:t xml:space="preserve">Week 1-4: </w:t>
+      </w:r>
+      <w:r>
+        <w:rPr>
+          <w:u w:val="single"/>
+        </w:rPr>
+        <w:t>12/02/2024-</w:t>
+      </w:r>
+      <w:r>
+        <w:rPr>
+          <w:u w:val="single"/>
+        </w:rPr>
+        <w:t>10</w:t>
+      </w:r>
+      <w:r>
+        <w:rPr>
+          <w:u w:val="single"/>
+        </w:rPr>
+        <w:t>/03/20</w:t>
+      </w:r>
+      <w:r>
+        <w:rPr>
+          <w:u w:val="single"/>
+        </w:rPr>
+        <w:t>24</w:t>
+      </w:r>
+    </w:p>
+    <w:p>
+      <w:pPr>
+        <w:ind w:left="1304" w:hanging="1304"/>
+      </w:pPr>
+      <w:r>
+        <w:t>Literature study of the main paper in focus, “ETP”, as well as relevant literature for reproducing the model components. This literature includes previous works that are referenced in ETP. Setting up a “to-do” list with said models and work from previous literature which needs to be implemented.</w:t>
+      </w:r>
+    </w:p>
+    <w:p>
+      <w:pPr>
+        <w:ind w:left="1304" w:hanging="1304"/>
+      </w:pPr>
+      <w:r>
+        <w:t>Preliminary work in preparation of implementation, such as preparing git repository, setting up environments and loading the primary dataset</w:t>
+      </w:r>
+      <w:r>
+        <w:t>, PTB-XL</w:t>
+      </w:r>
+      <w:r>
+        <w:t>.</w:t>
+      </w:r>
+    </w:p>
+    <w:p>
+      <w:pPr>
+        <w:ind w:left="1304" w:hanging="1304"/>
+      </w:pPr>
+      <w:r>
+        <w:rPr>
+          <w:u w:val="single"/>
+        </w:rPr>
+        <w:t>End of week 4</w:t>
+      </w:r>
+      <w:r>
+        <w:rPr>
+          <w:u w:val="single"/>
+        </w:rPr>
+        <w:t>:</w:t>
+      </w:r>
+      <w:r>
+        <w:rPr>
+          <w:u w:val="single"/>
+        </w:rPr>
+        <w:t xml:space="preserve"> 1</w:t>
+      </w:r>
+      <w:r>
+        <w:rPr>
+          <w:u w:val="single"/>
+        </w:rPr>
+        <w:t>3</w:t>
+      </w:r>
+      <w:r>
+        <w:rPr>
+          <w:u w:val="single"/>
+        </w:rPr>
+        <w:t>/03/2024</w:t>
+      </w:r>
+      <w:r>
+        <w:t xml:space="preserve"> </w:t>
+      </w:r>
+      <w:r>
+        <w:tab/>
+      </w:r>
+    </w:p>
+    <w:p>
+      <w:pPr>
+        <w:ind w:left="1304" w:hanging="1304"/>
+      </w:pPr>
+      <w:r>
+        <w:rPr>
+          <w:b/>
+        </w:rPr>
+        <w:t>Milestone:</w:t>
+      </w:r>
+      <w:r>
+        <w:t xml:space="preserve"> </w:t>
+      </w:r>
+      <w:r>
+        <w:t xml:space="preserve"> </w:t>
+      </w:r>
+      <w:r>
+        <w:t>Hand-in project plan.</w:t>
+      </w:r>
+    </w:p>
+    <w:p>
+      <w:pPr>
+        <w:ind w:left="1304" w:hanging="1304"/>
+      </w:pPr>
+      <w:r>
+        <w:rPr>
+          <w:u w:val="single"/>
+        </w:rPr>
+        <w:t>Week 5-</w:t>
+      </w:r>
+      <w:r>
+        <w:rPr>
+          <w:u w:val="single"/>
+        </w:rPr>
+        <w:t>7</w:t>
+      </w:r>
+      <w:r>
+        <w:rPr>
+          <w:u w:val="single"/>
+        </w:rPr>
+        <w:t>: 11/03/2024-</w:t>
+      </w:r>
+      <w:r>
+        <w:rPr>
+          <w:u w:val="single"/>
+        </w:rPr>
+        <w:t>31</w:t>
+      </w:r>
+      <w:r>
+        <w:rPr>
+          <w:u w:val="single"/>
+        </w:rPr>
+        <w:t>/03/2024</w:t>
+      </w:r>
+      <w:r>
+        <w:t xml:space="preserve"> </w:t>
+      </w:r>
+    </w:p>
+    <w:p>
+      <w:pPr>
+        <w:ind w:left="1304" w:hanging="1304"/>
+      </w:pPr>
+      <w:r>
+        <w:t>Implementation of models for preprocessing. Namely</w:t>
+      </w:r>
+      <w:r>
+        <w:t>,</w:t>
+      </w:r>
+      <w:r>
+        <w:t xml:space="preserve"> ResNet18 for encoding ECG signals, and ClinicalBERT for encoding text. Success criteria is producing embeddings for both types of signals.</w:t>
+      </w:r>
+      <w:r>
+        <w:t xml:space="preserve"> If there is extra time, implementation of linear projectors to produce the multi-modal embedding space as well.</w:t>
+      </w:r>
+    </w:p>
+    <w:p>
+      <w:pPr>
+        <w:ind w:left="1304" w:hanging="1304"/>
+      </w:pPr>
+      <w:r>
+        <w:rPr>
+          <w:b/>
           <w:bCs/>
         </w:rPr>
-        <w:t>for keeping</w:t>
-      </w:r>
-      <w:proofErr w:type="gramEnd"/>
-      <w:r>
-        <w:rPr>
+        <w:t>Updated</w:t>
+      </w:r>
+      <w:r>
+        <w:t>: ClinicalBERT implemented and dataset fully loaded. ResNet18 not functional yet.</w:t>
+      </w:r>
+    </w:p>
+    <w:p>
+      <w:pPr>
+        <w:ind w:left="1304" w:hanging="1304"/>
+        <w:rPr>
+          <w:u w:val="single"/>
+        </w:rPr>
+      </w:pPr>
+      <w:r>
+        <w:rPr>
+          <w:u w:val="single"/>
+        </w:rPr>
+        <w:t>Week 8-10: 01/04/2024-21/04/2024</w:t>
+      </w:r>
+    </w:p>
+    <w:p>
+      <w:pPr>
+        <w:ind w:left="1304" w:hanging="1304"/>
+      </w:pPr>
+      <w:r>
+        <w:t xml:space="preserve">Implementation of linear projectors if not already done. Implementation of training and test loop and comparing to the original work. </w:t>
+      </w:r>
+    </w:p>
+    <w:p>
+      <w:pPr>
+        <w:ind w:left="1304" w:hanging="1304"/>
+      </w:pPr>
+      <w:r>
+        <w:rPr>
+          <w:b/>
           <w:bCs/>
         </w:rPr>
-        <w:t xml:space="preserve"> up to date with current work and progress.</w:t>
+        <w:t>Updated</w:t>
+      </w:r>
+      <w:r>
+        <w:t>: ResNet18 implemented and supervised training on data.</w:t>
       </w:r>
     </w:p>
     <w:p>
@@ -462,31 +543,8 @@
         <w:rPr>
           <w:u w:val="single"/>
         </w:rPr>
-        <w:t xml:space="preserve">Week 1-4: </w:t>
-      </w:r>
-      <w:r>
-        <w:rPr>
-          <w:u w:val="single"/>
-        </w:rPr>
-        <w:t>12/02/2024-</w:t>
-      </w:r>
-      <w:r>
-        <w:rPr>
-          <w:u w:val="single"/>
-        </w:rPr>
-        <w:t>10</w:t>
-      </w:r>
-      <w:r>
-        <w:rPr>
-          <w:u w:val="single"/>
-        </w:rPr>
-        <w:t>/03/20</w:t>
-      </w:r>
-      <w:r>
-        <w:rPr>
-          <w:u w:val="single"/>
-        </w:rPr>
-        <w:t>24</w:t>
+        <w:lastRenderedPageBreak/>
+        <w:t>Week 11-13: 22/04/2024-12/05/2024</w:t>
       </w:r>
     </w:p>
     <w:p>
@@ -494,7 +552,7 @@
         <w:ind w:left="1304" w:hanging="1304"/>
       </w:pPr>
       <w:r>
-        <w:t>Literature study of the main paper in focus, “ETP”, as well as relevant literature for reproducing the model components. This literature includes previous works that are referenced in ETP. Setting up a “to-do” list with said models and work from previous literature which needs to be implemented.</w:t>
+        <w:t>Testing the models on new datasets.</w:t>
       </w:r>
     </w:p>
     <w:p>
@@ -502,13 +560,7 @@
         <w:ind w:left="1304" w:hanging="1304"/>
       </w:pPr>
       <w:r>
-        <w:t>Preliminary work in preparation of implementation, such as preparing git repository, setting up environments and loading the primary dataset</w:t>
-      </w:r>
-      <w:r>
-        <w:t>, PTB-XL</w:t>
-      </w:r>
-      <w:r>
-        <w:t>.</w:t>
+        <w:t>Implementation of testing loop for performing zero-shot classification and accuracy testing.</w:t>
       </w:r>
     </w:p>
     <w:p>
@@ -517,175 +569,13 @@
       </w:pPr>
       <w:r>
         <w:rPr>
-          <w:u w:val="single"/>
-        </w:rPr>
-        <w:t>End of week 4</w:t>
-      </w:r>
-      <w:r>
-        <w:rPr>
-          <w:u w:val="single"/>
-        </w:rPr>
-        <w:t>:</w:t>
-      </w:r>
-      <w:r>
-        <w:rPr>
-          <w:u w:val="single"/>
-        </w:rPr>
-        <w:t xml:space="preserve"> 1</w:t>
-      </w:r>
-      <w:r>
-        <w:rPr>
-          <w:u w:val="single"/>
-        </w:rPr>
-        <w:t>3</w:t>
-      </w:r>
-      <w:r>
-        <w:rPr>
-          <w:u w:val="single"/>
-        </w:rPr>
-        <w:t>/03/2024</w:t>
-      </w:r>
-      <w:r>
-        <w:t xml:space="preserve"> </w:t>
-      </w:r>
-      <w:r>
-        <w:tab/>
-      </w:r>
-    </w:p>
-    <w:p>
-      <w:pPr>
-        <w:ind w:left="1304" w:hanging="1304"/>
-      </w:pPr>
-      <w:r>
-        <w:rPr>
-          <w:b/>
-        </w:rPr>
-        <w:t>Milestone:</w:t>
-      </w:r>
-      <w:r>
-        <w:t xml:space="preserve"> </w:t>
-      </w:r>
-      <w:r>
-        <w:t xml:space="preserve"> </w:t>
-      </w:r>
-      <w:r>
-        <w:t>Hand-in project plan.</w:t>
-      </w:r>
-    </w:p>
-    <w:p>
-      <w:pPr>
-        <w:ind w:left="1304" w:hanging="1304"/>
-      </w:pPr>
-      <w:r>
-        <w:rPr>
-          <w:u w:val="single"/>
-        </w:rPr>
-        <w:t>Week 5-</w:t>
-      </w:r>
-      <w:r>
-        <w:rPr>
-          <w:u w:val="single"/>
-        </w:rPr>
-        <w:t>7</w:t>
-      </w:r>
-      <w:r>
-        <w:rPr>
-          <w:u w:val="single"/>
-        </w:rPr>
-        <w:t>: 11/03/2024-</w:t>
-      </w:r>
-      <w:r>
-        <w:rPr>
-          <w:u w:val="single"/>
-        </w:rPr>
-        <w:t>31</w:t>
-      </w:r>
-      <w:r>
-        <w:rPr>
-          <w:u w:val="single"/>
-        </w:rPr>
-        <w:t>/03/2024</w:t>
-      </w:r>
-      <w:r>
-        <w:t xml:space="preserve"> </w:t>
-      </w:r>
-    </w:p>
-    <w:p>
-      <w:pPr>
-        <w:ind w:left="1304" w:hanging="1304"/>
-      </w:pPr>
-      <w:r>
-        <w:t>Implementation of models for preprocessing. Namely</w:t>
-      </w:r>
-      <w:r>
-        <w:t>,</w:t>
-      </w:r>
-      <w:r>
-        <w:t xml:space="preserve"> ResNet18 for encoding ECG signals, and </w:t>
-      </w:r>
-      <w:proofErr w:type="spellStart"/>
-      <w:r>
-        <w:t>ClinicalBERT</w:t>
-      </w:r>
-      <w:proofErr w:type="spellEnd"/>
-      <w:r>
-        <w:t xml:space="preserve"> for encoding text. Success criteria is producing embeddings for both types of signals.</w:t>
-      </w:r>
-      <w:r>
-        <w:t xml:space="preserve"> If there is extra time, implementation of linear projectors to produce the multi-modal embedding space as well.</w:t>
-      </w:r>
-    </w:p>
-    <w:p>
-      <w:pPr>
-        <w:ind w:left="1304" w:hanging="1304"/>
-        <w:rPr>
-          <w:u w:val="single"/>
-        </w:rPr>
-      </w:pPr>
-      <w:r>
-        <w:rPr>
-          <w:u w:val="single"/>
-        </w:rPr>
-        <w:t>Week 8-10: 01/04/2024-21/04/2024</w:t>
-      </w:r>
-    </w:p>
-    <w:p>
-      <w:pPr>
-        <w:ind w:left="1304" w:hanging="1304"/>
-      </w:pPr>
-      <w:r>
-        <w:t xml:space="preserve">Implementation of linear projectors if not already done. Implementation of training and test loop and comparing to the original work. </w:t>
-      </w:r>
-    </w:p>
-    <w:p>
-      <w:pPr>
-        <w:ind w:left="1304" w:hanging="1304"/>
-        <w:rPr>
-          <w:u w:val="single"/>
-        </w:rPr>
-      </w:pPr>
-      <w:r>
-        <w:rPr>
-          <w:u w:val="single"/>
-        </w:rPr>
-        <w:t>Week 11-13: 22/04/2024-12/05/2024</w:t>
-      </w:r>
-    </w:p>
-    <w:p>
-      <w:pPr>
-        <w:ind w:left="1304" w:hanging="1304"/>
-      </w:pPr>
-      <w:r>
-        <w:t>Testing the models on new datasets.</w:t>
-      </w:r>
-    </w:p>
-    <w:p>
-      <w:pPr>
-        <w:ind w:left="1304" w:hanging="1304"/>
-      </w:pPr>
-      <w:r>
-        <w:lastRenderedPageBreak/>
-        <w:t>Implementation of testing loop for performing zero-shot classification and accuracy testing.</w:t>
+          <w:b/>
+          <w:bCs/>
+        </w:rPr>
+        <w:t>Updated</w:t>
+      </w:r>
+      <w:r>
+        <w:t>: Pre-training of ResNet18 implemented locally.</w:t>
       </w:r>
     </w:p>
     <w:p>
@@ -754,29 +644,40 @@
       </w:r>
     </w:p>
     <w:p>
+      <w:pPr>
+        <w:rPr>
+          <w:rStyle w:val="Hyperlink"/>
+        </w:rPr>
+      </w:pPr>
       <w:hyperlink r:id="rId9" w:history="1">
         <w:r>
           <w:rPr>
             <w:rStyle w:val="Hyperlink"/>
           </w:rPr>
-          <w:t>https://proceedings.n</w:t>
-        </w:r>
-        <w:r>
-          <w:rPr>
-            <w:rStyle w:val="Hyperlink"/>
-          </w:rPr>
-          <w:t>e</w:t>
-        </w:r>
-        <w:r>
-          <w:rPr>
-            <w:rStyle w:val="Hyperlink"/>
-          </w:rPr>
-          <w:t>urips.cc/paper_files/paper/2023/hash/6818dcc65fdf3cbd4b05770fb957803e-Abstract-Conference.html</w:t>
+          <w:t>https://proceedings.neurips.cc/paper_files/paper/2023/hash/6818dcc65fdf3cbd4b05770fb957803e-Abstract-Conference.html</w:t>
         </w:r>
       </w:hyperlink>
     </w:p>
     <w:p>
       <w:pPr>
+        <w:ind w:left="1304" w:hanging="1304"/>
+      </w:pPr>
+      <w:r>
+        <w:rPr>
+          <w:b/>
+          <w:bCs/>
+        </w:rPr>
+        <w:t>Updated</w:t>
+      </w:r>
+      <w:r>
+        <w:t xml:space="preserve">: ETP was not yet implemented before this. </w:t>
+      </w:r>
+      <w:r>
+        <w:t>Implemented pre-training loop, linear evaluation, zero-shot classification and embedding evaluation.</w:t>
+      </w:r>
+    </w:p>
+    <w:p>
+      <w:pPr>
         <w:rPr>
           <w:b/>
         </w:rPr>
@@ -821,15 +722,7 @@
         <w:t xml:space="preserve">Understand and </w:t>
       </w:r>
       <w:r>
-        <w:t xml:space="preserve">implement </w:t>
-      </w:r>
-      <w:proofErr w:type="spellStart"/>
-      <w:r>
-        <w:t>multiview</w:t>
-      </w:r>
-      <w:proofErr w:type="spellEnd"/>
-      <w:r>
-        <w:t xml:space="preserve"> machine learning methods using Python.</w:t>
+        <w:t>implement multiview machine learning methods using Python.</w:t>
       </w:r>
     </w:p>
     <w:p>

</xml_diff>